<commit_message>
Resit. Based on the feedback , the necessary changes were made.
All the issues found during the feedback were resolved and the aspects
of the design as well. The site logo file is also incuded in psd .
</commit_message>
<xml_diff>
--- a/website/Hector Ruiz_UX1-B_GitHubUrl+StudyLog.docx
+++ b/website/Hector Ruiz_UX1-B_GitHubUrl+StudyLog.docx
@@ -29,8 +29,6 @@
         </w:rPr>
         <w:t>Class: UXB 1B</w:t>
       </w:r>
-      <w:bookmarkStart w:id="0" w:name="_GoBack"/>
-      <w:bookmarkEnd w:id="0"/>
     </w:p>
     <w:p>
       <w:pPr>
@@ -49,35 +47,52 @@
     <w:p>
       <w:pPr>
         <w:rPr>
-          <w:lang w:val="en-US"/>
-        </w:rPr>
-      </w:pPr>
-      <w:r>
-        <w:rPr>
-          <w:lang w:val="en-US"/>
+          <w:lang w:val="nl-NL"/>
+        </w:rPr>
+      </w:pPr>
+      <w:r>
+        <w:rPr>
+          <w:lang w:val="nl-NL"/>
         </w:rPr>
         <w:t xml:space="preserve">GITHUB URL: </w:t>
       </w:r>
-      <w:hyperlink r:id="rId6" w:history="1">
-        <w:r>
-          <w:rPr>
-            <w:rStyle w:val="Hipervnculo"/>
-            <w:lang w:val="en-US"/>
-          </w:rPr>
-          <w:t>https://github.com/TheHagueUniversity/skillslab-sprint-2-Harm1293.git</w:t>
-        </w:r>
-      </w:hyperlink>
+      <w:r>
+        <w:fldChar w:fldCharType="begin"/>
+      </w:r>
+      <w:r>
+        <w:rPr>
+          <w:lang w:val="nl-NL"/>
+        </w:rPr>
+        <w:instrText xml:space="preserve"> HYPERLINK "https://github.com/TheHagueUniversity/skillslab-sprint-2-Harm1293.git" </w:instrText>
+      </w:r>
+      <w:r>
+        <w:fldChar w:fldCharType="separate"/>
+      </w:r>
+      <w:r>
+        <w:rPr>
+          <w:rStyle w:val="Hipervnculo"/>
+          <w:lang w:val="nl-NL"/>
+        </w:rPr>
+        <w:t>https://github.com/TheHagueUniversity/skillslab-sprint-2-Harm1293.git</w:t>
+      </w:r>
+      <w:r>
+        <w:rPr>
+          <w:rStyle w:val="Hipervnculo"/>
+          <w:lang w:val="en-US"/>
+        </w:rPr>
+        <w:fldChar w:fldCharType="end"/>
+      </w:r>
     </w:p>
     <w:p>
       <w:pPr>
         <w:jc w:val="center"/>
         <w:rPr>
-          <w:lang w:val="en-US"/>
-        </w:rPr>
-      </w:pPr>
-      <w:r>
-        <w:rPr>
-          <w:lang w:val="en-US"/>
+          <w:lang w:val="nl-NL"/>
+        </w:rPr>
+      </w:pPr>
+      <w:r>
+        <w:rPr>
+          <w:lang w:val="nl-NL"/>
         </w:rPr>
         <w:t>STUDY LOG</w:t>
       </w:r>
@@ -85,7 +100,7 @@
     <w:p>
       <w:pPr>
         <w:rPr>
-          <w:lang w:val="en-US"/>
+          <w:lang w:val="nl-NL"/>
         </w:rPr>
       </w:pPr>
     </w:p>
@@ -299,7 +314,7 @@
           <w:lang w:val="en-US"/>
         </w:rPr>
       </w:pPr>
-      <w:hyperlink r:id="rId7" w:history="1">
+      <w:hyperlink r:id="rId6" w:history="1">
         <w:r>
           <w:rPr>
             <w:rStyle w:val="Hipervnculo"/>
@@ -332,7 +347,7 @@
           <w:lang w:val="en-US"/>
         </w:rPr>
       </w:pPr>
-      <w:hyperlink r:id="rId8" w:history="1">
+      <w:hyperlink r:id="rId7" w:history="1">
         <w:r>
           <w:rPr>
             <w:rStyle w:val="Hipervnculo"/>
@@ -358,7 +373,61 @@
         <w:rPr>
           <w:lang w:val="en-US"/>
         </w:rPr>
-        <w:t>Description: This site is amazing, I unfortunately lost the file in which I had saved the link to the other 2 banner images I used from this site and could not find them again (my bad). It proved to be very helpful because all of the files are free to use and it saves you the money of paying for stock photos, it offers a huge variety of pictures from different topics.</w:t>
+        <w:t xml:space="preserve">Description: This site is amazing, </w:t>
+      </w:r>
+      <w:r>
+        <w:rPr>
+          <w:lang w:val="en-US"/>
+        </w:rPr>
+        <w:t xml:space="preserve">I found that there </w:t>
+      </w:r>
+      <w:proofErr w:type="gramStart"/>
+      <w:r>
+        <w:rPr>
+          <w:lang w:val="en-US"/>
+        </w:rPr>
+        <w:t>are</w:t>
+      </w:r>
+      <w:proofErr w:type="gramEnd"/>
+      <w:r>
+        <w:rPr>
+          <w:lang w:val="en-US"/>
+        </w:rPr>
+        <w:t xml:space="preserve"> a lot of material which is free to use and a lot of images are pretty nice. </w:t>
+      </w:r>
+      <w:r>
+        <w:rPr>
+          <w:lang w:val="en-US"/>
+        </w:rPr>
+        <w:t xml:space="preserve">It proved to be very helpful because all of the files are free </w:t>
+      </w:r>
+      <w:r>
+        <w:rPr>
+          <w:lang w:val="en-US"/>
+        </w:rPr>
+        <w:t xml:space="preserve">so </w:t>
+      </w:r>
+      <w:bookmarkStart w:id="0" w:name="_GoBack"/>
+      <w:bookmarkEnd w:id="0"/>
+      <w:r>
+        <w:rPr>
+          <w:lang w:val="en-US"/>
+        </w:rPr>
+        <w:t xml:space="preserve">it saves you the money of paying for stock </w:t>
+      </w:r>
+      <w:proofErr w:type="gramStart"/>
+      <w:r>
+        <w:rPr>
+          <w:lang w:val="en-US"/>
+        </w:rPr>
+        <w:t>photos,</w:t>
+      </w:r>
+      <w:proofErr w:type="gramEnd"/>
+      <w:r>
+        <w:rPr>
+          <w:lang w:val="en-US"/>
+        </w:rPr>
+        <w:t xml:space="preserve"> it offers a huge variety of pictures from different topics.</w:t>
       </w:r>
     </w:p>
     <w:p>
@@ -448,7 +517,7 @@
           <w:lang w:val="en-US"/>
         </w:rPr>
       </w:pPr>
-      <w:hyperlink r:id="rId9" w:history="1">
+      <w:hyperlink r:id="rId8" w:history="1">
         <w:r>
           <w:rPr>
             <w:rStyle w:val="Hipervnculo"/>
@@ -489,7 +558,7 @@
           <w:lang w:val="en-US"/>
         </w:rPr>
       </w:pPr>
-      <w:hyperlink r:id="rId10" w:history="1">
+      <w:hyperlink r:id="rId9" w:history="1">
         <w:r>
           <w:rPr>
             <w:rStyle w:val="Hipervnculo"/>
@@ -541,7 +610,7 @@
           <w:lang w:val="en-US"/>
         </w:rPr>
       </w:pPr>
-      <w:hyperlink r:id="rId11" w:history="1">
+      <w:hyperlink r:id="rId10" w:history="1">
         <w:r>
           <w:rPr>
             <w:rStyle w:val="Hipervnculo"/>
@@ -582,7 +651,7 @@
           <w:lang w:val="en-US"/>
         </w:rPr>
       </w:pPr>
-      <w:hyperlink r:id="rId12" w:history="1">
+      <w:hyperlink r:id="rId11" w:history="1">
         <w:r>
           <w:rPr>
             <w:rStyle w:val="Hipervnculo"/>
@@ -606,7 +675,7 @@
           <w:numId w:val="2"/>
         </w:numPr>
       </w:pPr>
-      <w:hyperlink r:id="rId13" w:history="1">
+      <w:hyperlink r:id="rId12" w:history="1">
         <w:r>
           <w:rPr>
             <w:rStyle w:val="Hipervnculo"/>
@@ -634,7 +703,7 @@
           <w:numId w:val="2"/>
         </w:numPr>
       </w:pPr>
-      <w:hyperlink r:id="rId14" w:history="1">
+      <w:hyperlink r:id="rId13" w:history="1">
         <w:r>
           <w:rPr>
             <w:rStyle w:val="Hipervnculo"/>
@@ -665,7 +734,7 @@
           <w:lang w:val="en-US"/>
         </w:rPr>
       </w:pPr>
-      <w:hyperlink r:id="rId15" w:history="1">
+      <w:hyperlink r:id="rId14" w:history="1">
         <w:r>
           <w:rPr>
             <w:rStyle w:val="Hipervnculo"/>
@@ -692,7 +761,7 @@
           <w:lang w:val="en-US"/>
         </w:rPr>
       </w:pPr>
-      <w:hyperlink r:id="rId16" w:history="1">
+      <w:hyperlink r:id="rId15" w:history="1">
         <w:r>
           <w:rPr>
             <w:rStyle w:val="Hipervnculo"/>
@@ -716,7 +785,7 @@
           <w:numId w:val="2"/>
         </w:numPr>
       </w:pPr>
-      <w:hyperlink r:id="rId17" w:history="1">
+      <w:hyperlink r:id="rId16" w:history="1">
         <w:r>
           <w:rPr>
             <w:rStyle w:val="Hipervnculo"/>

</xml_diff>